<commit_message>
Updated report and benchmark
</commit_message>
<xml_diff>
--- a/report.docx
+++ b/report.docx
@@ -29,10 +29,13 @@
         <w:t>COMP9417 2018s1 – Assignment 3</w:t>
       </w:r>
       <w:r>
-        <w:t>, Topic 1.5</w:t>
+        <w:t>,</w:t>
       </w:r>
       <w:bookmarkStart w:id="0" w:name="_GoBack"/>
       <w:bookmarkEnd w:id="0"/>
+      <w:r>
+        <w:t xml:space="preserve"> Topic 1.5</w:t>
+      </w:r>
     </w:p>
     <w:p>
       <w:pPr>
@@ -5963,7 +5966,7 @@
 </file>
 
 <file path=customXml/itemProps1.xml><?xml version="1.0" encoding="utf-8"?>
-<ds:datastoreItem xmlns:ds="http://schemas.openxmlformats.org/officeDocument/2006/customXml" ds:itemID="{1AF1C997-9FBD-4FB0-A539-1AC3CEBB6D7C}">
+<ds:datastoreItem xmlns:ds="http://schemas.openxmlformats.org/officeDocument/2006/customXml" ds:itemID="{67AB4A0F-11E2-4B22-8179-11EEC4EFFE3D}">
   <ds:schemaRefs>
     <ds:schemaRef ds:uri="http://schemas.openxmlformats.org/officeDocument/2006/bibliography"/>
   </ds:schemaRefs>

</xml_diff>

<commit_message>
Updated benchmark and report
</commit_message>
<xml_diff>
--- a/report.docx
+++ b/report.docx
@@ -31,8 +31,6 @@
       <w:r>
         <w:t>, Topic 1.5</w:t>
       </w:r>
-      <w:bookmarkStart w:id="0" w:name="_GoBack"/>
-      <w:bookmarkEnd w:id="0"/>
     </w:p>
     <w:p>
       <w:pPr>
@@ -312,9 +310,32 @@
     </w:p>
     <w:p>
       <w:pPr>
+        <w:pStyle w:val="Heading2"/>
+      </w:pPr>
+      <w:r>
+        <w:t>Multinomial Bayes Stacking</w:t>
+      </w:r>
+    </w:p>
+    <w:p>
+      <w:pPr>
+        <w:pStyle w:val="ListParagraph"/>
+        <w:numPr>
+          <w:ilvl w:val="0"/>
+          <w:numId w:val="2"/>
+        </w:numPr>
+      </w:pPr>
+      <w:r>
+        <w:t>Mention stuff here</w:t>
+      </w:r>
+      <w:bookmarkStart w:id="0" w:name="_GoBack"/>
+      <w:bookmarkEnd w:id="0"/>
+    </w:p>
+    <w:p>
+      <w:pPr>
         <w:pStyle w:val="Heading1"/>
       </w:pPr>
       <w:r>
+        <w:lastRenderedPageBreak/>
         <w:t>Results</w:t>
       </w:r>
     </w:p>
@@ -5963,7 +5984,7 @@
 </file>
 
 <file path=customXml/itemProps1.xml><?xml version="1.0" encoding="utf-8"?>
-<ds:datastoreItem xmlns:ds="http://schemas.openxmlformats.org/officeDocument/2006/customXml" ds:itemID="{1AF1C997-9FBD-4FB0-A539-1AC3CEBB6D7C}">
+<ds:datastoreItem xmlns:ds="http://schemas.openxmlformats.org/officeDocument/2006/customXml" ds:itemID="{7376AAC0-BBE0-4A32-9A7C-25895B160D83}">
   <ds:schemaRefs>
     <ds:schemaRef ds:uri="http://schemas.openxmlformats.org/officeDocument/2006/bibliography"/>
   </ds:schemaRefs>

</xml_diff>